<commit_message>
revising the project overview
</commit_message>
<xml_diff>
--- a/TechComm/semester/2025-08-Fall/f25-asgt-overview-utprosim.docx
+++ b/TechComm/semester/2025-08-Fall/f25-asgt-overview-utprosim.docx
@@ -604,7 +604,7 @@
           <w:rFonts w:ascii="Calibri" w:hAnsi="Calibri" w:cs="Calibri"/>
         </w:rPr>
         <w:pict w14:anchorId="177AFB6C">
-          <v:rect id="_x0000_i1026" style="width:0;height:1.5pt" o:hralign="center" o:hrstd="t" o:hr="t" fillcolor="#a0a0a0" stroked="f"/>
+          <v:rect id="_x0000_i1025" style="width:0;height:1.5pt" o:hralign="center" o:hrstd="t" o:hr="t" fillcolor="#a0a0a0" stroked="f"/>
         </w:pict>
       </w:r>
     </w:p>
@@ -1115,7 +1115,101 @@
         <w:pStyle w:val="Heading3"/>
       </w:pPr>
       <w:r>
-        <w:t>Document 4: Informational Report for Non-Expert Readers</w:t>
+        <w:t>Document 4: Progress Report for Informational Fact Sheet</w:t>
+      </w:r>
+    </w:p>
+    <w:p>
+      <w:r>
+        <w:rPr>
+          <w:b/>
+          <w:bCs/>
+        </w:rPr>
+        <w:t>Purpose:</w:t>
+      </w:r>
+      <w:r>
+        <w:t> To communicate your project progress in a professional, structured memo.</w:t>
+      </w:r>
+    </w:p>
+    <w:p>
+      <w:r>
+        <w:t>This report allows you to reflect on the work you’ve completed for your informational report, outline upcoming tasks, and flag any challenges. You’ll share your progress in a clear, professional format that mirrors a common workplace genre: the memo. By doing so, you’ll practice updating stakeholders—in this case, your instructor—on the status of a project and your plan to move forward.</w:t>
+      </w:r>
+    </w:p>
+    <w:p>
+      <w:r>
+        <w:t>You'll develop these skills (among others):</w:t>
+      </w:r>
+    </w:p>
+    <w:p>
+      <w:pPr>
+        <w:pStyle w:val="ListParagraph"/>
+        <w:numPr>
+          <w:ilvl w:val="0"/>
+          <w:numId w:val="10"/>
+        </w:numPr>
+      </w:pPr>
+      <w:r>
+        <w:t>Professional memo writing with clear structure and tone</w:t>
+      </w:r>
+    </w:p>
+    <w:p>
+      <w:pPr>
+        <w:pStyle w:val="ListParagraph"/>
+        <w:numPr>
+          <w:ilvl w:val="0"/>
+          <w:numId w:val="10"/>
+        </w:numPr>
+      </w:pPr>
+      <w:r>
+        <w:t>Organizing project updates under internal headings</w:t>
+      </w:r>
+    </w:p>
+    <w:p>
+      <w:pPr>
+        <w:pStyle w:val="ListParagraph"/>
+        <w:numPr>
+          <w:ilvl w:val="0"/>
+          <w:numId w:val="10"/>
+        </w:numPr>
+      </w:pPr>
+      <w:r>
+        <w:t>Using a Gantt chart to visualize timelines and scheduled work</w:t>
+      </w:r>
+    </w:p>
+    <w:p>
+      <w:pPr>
+        <w:pStyle w:val="ListParagraph"/>
+        <w:numPr>
+          <w:ilvl w:val="0"/>
+          <w:numId w:val="10"/>
+        </w:numPr>
+      </w:pPr>
+      <w:r>
+        <w:lastRenderedPageBreak/>
+        <w:t>Reflecting critically on progress and identifying challenges</w:t>
+      </w:r>
+    </w:p>
+    <w:p>
+      <w:pPr>
+        <w:pStyle w:val="ListParagraph"/>
+        <w:numPr>
+          <w:ilvl w:val="0"/>
+          <w:numId w:val="10"/>
+        </w:numPr>
+      </w:pPr>
+      <w:r>
+        <w:t>Reporting concisely and objectively to a professional audience</w:t>
+      </w:r>
+    </w:p>
+    <w:p>
+      <w:pPr>
+        <w:pStyle w:val="Heading3"/>
+      </w:pPr>
+      <w:r>
+        <w:t>Document 5:</w:t>
+      </w:r>
+      <w:r>
+        <w:t xml:space="preserve"> Informational Report for Non-Expert Readers</w:t>
       </w:r>
     </w:p>
     <w:p>
@@ -1288,7 +1382,6 @@
         <w:rPr>
           <w:rFonts w:ascii="Calibri" w:hAnsi="Calibri" w:cs="Calibri"/>
         </w:rPr>
-        <w:lastRenderedPageBreak/>
         <w:t>Audience-focused organization and tone</w:t>
       </w:r>
       <w:r>
@@ -1303,7 +1396,13 @@
         <w:pStyle w:val="Heading3"/>
       </w:pPr>
       <w:r>
-        <w:t>Document 5: Fact Sheet</w:t>
+        <w:t xml:space="preserve">Document </w:t>
+      </w:r>
+      <w:r>
+        <w:t>6</w:t>
+      </w:r>
+      <w:r>
+        <w:t>: Fact Sheet</w:t>
       </w:r>
     </w:p>
     <w:p>
@@ -1613,6 +1712,7 @@
         <w:rPr>
           <w:rFonts w:ascii="Calibri" w:hAnsi="Calibri" w:cs="Calibri"/>
         </w:rPr>
+        <w:lastRenderedPageBreak/>
         <w:t>Your audience—and your community—are counting on you.</w:t>
       </w:r>
       <w:r>
@@ -2238,6 +2338,119 @@
     </w:lvl>
   </w:abstractNum>
   <w:abstractNum w:abstractNumId="4" w15:restartNumberingAfterBreak="0">
+    <w:nsid w:val="23011F0C"/>
+    <w:multiLevelType w:val="hybridMultilevel"/>
+    <w:tmpl w:val="A7EEE3BE"/>
+    <w:lvl w:ilvl="0" w:tplc="04090001">
+      <w:start w:val="1"/>
+      <w:numFmt w:val="bullet"/>
+      <w:lvlText w:val=""/>
+      <w:lvlJc w:val="left"/>
+      <w:pPr>
+        <w:ind w:left="720" w:hanging="360"/>
+      </w:pPr>
+      <w:rPr>
+        <w:rFonts w:ascii="Symbol" w:hAnsi="Symbol" w:hint="default"/>
+      </w:rPr>
+    </w:lvl>
+    <w:lvl w:ilvl="1" w:tplc="04090003" w:tentative="1">
+      <w:start w:val="1"/>
+      <w:numFmt w:val="bullet"/>
+      <w:lvlText w:val="o"/>
+      <w:lvlJc w:val="left"/>
+      <w:pPr>
+        <w:ind w:left="1440" w:hanging="360"/>
+      </w:pPr>
+      <w:rPr>
+        <w:rFonts w:ascii="Courier New" w:hAnsi="Courier New" w:cs="Courier New" w:hint="default"/>
+      </w:rPr>
+    </w:lvl>
+    <w:lvl w:ilvl="2" w:tplc="04090005" w:tentative="1">
+      <w:start w:val="1"/>
+      <w:numFmt w:val="bullet"/>
+      <w:lvlText w:val=""/>
+      <w:lvlJc w:val="left"/>
+      <w:pPr>
+        <w:ind w:left="2160" w:hanging="360"/>
+      </w:pPr>
+      <w:rPr>
+        <w:rFonts w:ascii="Wingdings" w:hAnsi="Wingdings" w:hint="default"/>
+      </w:rPr>
+    </w:lvl>
+    <w:lvl w:ilvl="3" w:tplc="04090001" w:tentative="1">
+      <w:start w:val="1"/>
+      <w:numFmt w:val="bullet"/>
+      <w:lvlText w:val=""/>
+      <w:lvlJc w:val="left"/>
+      <w:pPr>
+        <w:ind w:left="2880" w:hanging="360"/>
+      </w:pPr>
+      <w:rPr>
+        <w:rFonts w:ascii="Symbol" w:hAnsi="Symbol" w:hint="default"/>
+      </w:rPr>
+    </w:lvl>
+    <w:lvl w:ilvl="4" w:tplc="04090003" w:tentative="1">
+      <w:start w:val="1"/>
+      <w:numFmt w:val="bullet"/>
+      <w:lvlText w:val="o"/>
+      <w:lvlJc w:val="left"/>
+      <w:pPr>
+        <w:ind w:left="3600" w:hanging="360"/>
+      </w:pPr>
+      <w:rPr>
+        <w:rFonts w:ascii="Courier New" w:hAnsi="Courier New" w:cs="Courier New" w:hint="default"/>
+      </w:rPr>
+    </w:lvl>
+    <w:lvl w:ilvl="5" w:tplc="04090005" w:tentative="1">
+      <w:start w:val="1"/>
+      <w:numFmt w:val="bullet"/>
+      <w:lvlText w:val=""/>
+      <w:lvlJc w:val="left"/>
+      <w:pPr>
+        <w:ind w:left="4320" w:hanging="360"/>
+      </w:pPr>
+      <w:rPr>
+        <w:rFonts w:ascii="Wingdings" w:hAnsi="Wingdings" w:hint="default"/>
+      </w:rPr>
+    </w:lvl>
+    <w:lvl w:ilvl="6" w:tplc="04090001" w:tentative="1">
+      <w:start w:val="1"/>
+      <w:numFmt w:val="bullet"/>
+      <w:lvlText w:val=""/>
+      <w:lvlJc w:val="left"/>
+      <w:pPr>
+        <w:ind w:left="5040" w:hanging="360"/>
+      </w:pPr>
+      <w:rPr>
+        <w:rFonts w:ascii="Symbol" w:hAnsi="Symbol" w:hint="default"/>
+      </w:rPr>
+    </w:lvl>
+    <w:lvl w:ilvl="7" w:tplc="04090003" w:tentative="1">
+      <w:start w:val="1"/>
+      <w:numFmt w:val="bullet"/>
+      <w:lvlText w:val="o"/>
+      <w:lvlJc w:val="left"/>
+      <w:pPr>
+        <w:ind w:left="5760" w:hanging="360"/>
+      </w:pPr>
+      <w:rPr>
+        <w:rFonts w:ascii="Courier New" w:hAnsi="Courier New" w:cs="Courier New" w:hint="default"/>
+      </w:rPr>
+    </w:lvl>
+    <w:lvl w:ilvl="8" w:tplc="04090005" w:tentative="1">
+      <w:start w:val="1"/>
+      <w:numFmt w:val="bullet"/>
+      <w:lvlText w:val=""/>
+      <w:lvlJc w:val="left"/>
+      <w:pPr>
+        <w:ind w:left="6480" w:hanging="360"/>
+      </w:pPr>
+      <w:rPr>
+        <w:rFonts w:ascii="Wingdings" w:hAnsi="Wingdings" w:hint="default"/>
+      </w:rPr>
+    </w:lvl>
+  </w:abstractNum>
+  <w:abstractNum w:abstractNumId="5" w15:restartNumberingAfterBreak="0">
     <w:nsid w:val="318333B8"/>
     <w:multiLevelType w:val="multilevel"/>
     <w:tmpl w:val="D44A9798"/>
@@ -2386,7 +2599,7 @@
       </w:rPr>
     </w:lvl>
   </w:abstractNum>
-  <w:abstractNum w:abstractNumId="5" w15:restartNumberingAfterBreak="0">
+  <w:abstractNum w:abstractNumId="6" w15:restartNumberingAfterBreak="0">
     <w:nsid w:val="3A493DCE"/>
     <w:multiLevelType w:val="multilevel"/>
     <w:tmpl w:val="8356E53E"/>
@@ -2535,7 +2748,7 @@
       </w:rPr>
     </w:lvl>
   </w:abstractNum>
-  <w:abstractNum w:abstractNumId="6" w15:restartNumberingAfterBreak="0">
+  <w:abstractNum w:abstractNumId="7" w15:restartNumberingAfterBreak="0">
     <w:nsid w:val="601A1E83"/>
     <w:multiLevelType w:val="multilevel"/>
     <w:tmpl w:val="88409B5A"/>
@@ -2684,7 +2897,156 @@
       </w:rPr>
     </w:lvl>
   </w:abstractNum>
-  <w:abstractNum w:abstractNumId="7" w15:restartNumberingAfterBreak="0">
+  <w:abstractNum w:abstractNumId="8" w15:restartNumberingAfterBreak="0">
+    <w:nsid w:val="631A318F"/>
+    <w:multiLevelType w:val="multilevel"/>
+    <w:tmpl w:val="DD72DBF2"/>
+    <w:lvl w:ilvl="0">
+      <w:start w:val="1"/>
+      <w:numFmt w:val="bullet"/>
+      <w:lvlText w:val=""/>
+      <w:lvlJc w:val="left"/>
+      <w:pPr>
+        <w:tabs>
+          <w:tab w:val="num" w:pos="720"/>
+        </w:tabs>
+        <w:ind w:left="720" w:hanging="360"/>
+      </w:pPr>
+      <w:rPr>
+        <w:rFonts w:ascii="Symbol" w:hAnsi="Symbol" w:hint="default"/>
+        <w:sz w:val="20"/>
+      </w:rPr>
+    </w:lvl>
+    <w:lvl w:ilvl="1">
+      <w:start w:val="1"/>
+      <w:numFmt w:val="bullet"/>
+      <w:lvlText w:val="o"/>
+      <w:lvlJc w:val="left"/>
+      <w:pPr>
+        <w:tabs>
+          <w:tab w:val="num" w:pos="1440"/>
+        </w:tabs>
+        <w:ind w:left="1440" w:hanging="360"/>
+      </w:pPr>
+      <w:rPr>
+        <w:rFonts w:ascii="Courier New" w:hAnsi="Courier New" w:hint="default"/>
+        <w:sz w:val="20"/>
+      </w:rPr>
+    </w:lvl>
+    <w:lvl w:ilvl="2">
+      <w:start w:val="1"/>
+      <w:numFmt w:val="bullet"/>
+      <w:lvlText w:val=""/>
+      <w:lvlJc w:val="left"/>
+      <w:pPr>
+        <w:tabs>
+          <w:tab w:val="num" w:pos="2160"/>
+        </w:tabs>
+        <w:ind w:left="2160" w:hanging="360"/>
+      </w:pPr>
+      <w:rPr>
+        <w:rFonts w:ascii="Wingdings" w:hAnsi="Wingdings" w:hint="default"/>
+        <w:sz w:val="20"/>
+      </w:rPr>
+    </w:lvl>
+    <w:lvl w:ilvl="3" w:tentative="1">
+      <w:start w:val="1"/>
+      <w:numFmt w:val="bullet"/>
+      <w:lvlText w:val=""/>
+      <w:lvlJc w:val="left"/>
+      <w:pPr>
+        <w:tabs>
+          <w:tab w:val="num" w:pos="2880"/>
+        </w:tabs>
+        <w:ind w:left="2880" w:hanging="360"/>
+      </w:pPr>
+      <w:rPr>
+        <w:rFonts w:ascii="Wingdings" w:hAnsi="Wingdings" w:hint="default"/>
+        <w:sz w:val="20"/>
+      </w:rPr>
+    </w:lvl>
+    <w:lvl w:ilvl="4" w:tentative="1">
+      <w:start w:val="1"/>
+      <w:numFmt w:val="bullet"/>
+      <w:lvlText w:val=""/>
+      <w:lvlJc w:val="left"/>
+      <w:pPr>
+        <w:tabs>
+          <w:tab w:val="num" w:pos="3600"/>
+        </w:tabs>
+        <w:ind w:left="3600" w:hanging="360"/>
+      </w:pPr>
+      <w:rPr>
+        <w:rFonts w:ascii="Wingdings" w:hAnsi="Wingdings" w:hint="default"/>
+        <w:sz w:val="20"/>
+      </w:rPr>
+    </w:lvl>
+    <w:lvl w:ilvl="5" w:tentative="1">
+      <w:start w:val="1"/>
+      <w:numFmt w:val="bullet"/>
+      <w:lvlText w:val=""/>
+      <w:lvlJc w:val="left"/>
+      <w:pPr>
+        <w:tabs>
+          <w:tab w:val="num" w:pos="4320"/>
+        </w:tabs>
+        <w:ind w:left="4320" w:hanging="360"/>
+      </w:pPr>
+      <w:rPr>
+        <w:rFonts w:ascii="Wingdings" w:hAnsi="Wingdings" w:hint="default"/>
+        <w:sz w:val="20"/>
+      </w:rPr>
+    </w:lvl>
+    <w:lvl w:ilvl="6" w:tentative="1">
+      <w:start w:val="1"/>
+      <w:numFmt w:val="bullet"/>
+      <w:lvlText w:val=""/>
+      <w:lvlJc w:val="left"/>
+      <w:pPr>
+        <w:tabs>
+          <w:tab w:val="num" w:pos="5040"/>
+        </w:tabs>
+        <w:ind w:left="5040" w:hanging="360"/>
+      </w:pPr>
+      <w:rPr>
+        <w:rFonts w:ascii="Wingdings" w:hAnsi="Wingdings" w:hint="default"/>
+        <w:sz w:val="20"/>
+      </w:rPr>
+    </w:lvl>
+    <w:lvl w:ilvl="7" w:tentative="1">
+      <w:start w:val="1"/>
+      <w:numFmt w:val="bullet"/>
+      <w:lvlText w:val=""/>
+      <w:lvlJc w:val="left"/>
+      <w:pPr>
+        <w:tabs>
+          <w:tab w:val="num" w:pos="5760"/>
+        </w:tabs>
+        <w:ind w:left="5760" w:hanging="360"/>
+      </w:pPr>
+      <w:rPr>
+        <w:rFonts w:ascii="Wingdings" w:hAnsi="Wingdings" w:hint="default"/>
+        <w:sz w:val="20"/>
+      </w:rPr>
+    </w:lvl>
+    <w:lvl w:ilvl="8" w:tentative="1">
+      <w:start w:val="1"/>
+      <w:numFmt w:val="bullet"/>
+      <w:lvlText w:val=""/>
+      <w:lvlJc w:val="left"/>
+      <w:pPr>
+        <w:tabs>
+          <w:tab w:val="num" w:pos="6480"/>
+        </w:tabs>
+        <w:ind w:left="6480" w:hanging="360"/>
+      </w:pPr>
+      <w:rPr>
+        <w:rFonts w:ascii="Wingdings" w:hAnsi="Wingdings" w:hint="default"/>
+        <w:sz w:val="20"/>
+      </w:rPr>
+    </w:lvl>
+  </w:abstractNum>
+  <w:abstractNum w:abstractNumId="9" w15:restartNumberingAfterBreak="0">
     <w:nsid w:val="76C81DDB"/>
     <w:multiLevelType w:val="multilevel"/>
     <w:tmpl w:val="413C1266"/>
@@ -2837,16 +3199,16 @@
     <w:abstractNumId w:val="1"/>
   </w:num>
   <w:num w:numId="2" w16cid:durableId="636489826">
-    <w:abstractNumId w:val="4"/>
+    <w:abstractNumId w:val="5"/>
   </w:num>
   <w:num w:numId="3" w16cid:durableId="37434016">
-    <w:abstractNumId w:val="5"/>
+    <w:abstractNumId w:val="6"/>
   </w:num>
   <w:num w:numId="4" w16cid:durableId="875117170">
-    <w:abstractNumId w:val="6"/>
+    <w:abstractNumId w:val="7"/>
   </w:num>
   <w:num w:numId="5" w16cid:durableId="354187209">
-    <w:abstractNumId w:val="7"/>
+    <w:abstractNumId w:val="9"/>
   </w:num>
   <w:num w:numId="6" w16cid:durableId="1672562449">
     <w:abstractNumId w:val="2"/>
@@ -2856,6 +3218,12 @@
   </w:num>
   <w:num w:numId="8" w16cid:durableId="179974720">
     <w:abstractNumId w:val="3"/>
+  </w:num>
+  <w:num w:numId="9" w16cid:durableId="675153095">
+    <w:abstractNumId w:val="8"/>
+  </w:num>
+  <w:num w:numId="10" w16cid:durableId="2133817062">
+    <w:abstractNumId w:val="4"/>
   </w:num>
 </w:numbering>
 </file>

</xml_diff>